<commit_message>
Project 3 - Nutrition
Project 3 - Nutrition
</commit_message>
<xml_diff>
--- a/Project 3 - 1st proposal.docx
+++ b/Project 3 - 1st proposal.docx
@@ -19,7 +19,7 @@
           <w:sz w:val="24"/>
           <w:szCs w:val="24"/>
         </w:rPr>
-        <w:t>Term Project: Exploring Nutrition</w:t>
+        <w:t>Exploring Nutrition</w:t>
       </w:r>
       <w:r>
         <w:rPr>
@@ -57,49 +57,6 @@
           <w:szCs w:val="24"/>
         </w:rPr>
         <w:t>Kristie Kooken</w:t>
-      </w:r>
-    </w:p>
-    <w:p>
-      <w:pPr>
-        <w:spacing w:line="480" w:lineRule="auto"/>
-        <w:jc w:val="center"/>
-        <w:rPr>
-          <w:rFonts w:ascii="Times New Roman" w:hAnsi="Times New Roman" w:cs="Times New Roman"/>
-          <w:sz w:val="24"/>
-          <w:szCs w:val="24"/>
-        </w:rPr>
-      </w:pPr>
-      <w:r>
-        <w:rPr>
-          <w:rFonts w:ascii="Times New Roman" w:hAnsi="Times New Roman" w:cs="Times New Roman"/>
-          <w:sz w:val="24"/>
-          <w:szCs w:val="24"/>
-        </w:rPr>
-        <w:t>DSC 5</w:t>
-      </w:r>
-      <w:r>
-        <w:rPr>
-          <w:rFonts w:ascii="Times New Roman" w:hAnsi="Times New Roman" w:cs="Times New Roman"/>
-          <w:sz w:val="24"/>
-          <w:szCs w:val="24"/>
-        </w:rPr>
-        <w:t>4</w:t>
-      </w:r>
-      <w:r>
-        <w:rPr>
-          <w:rFonts w:ascii="Times New Roman" w:hAnsi="Times New Roman" w:cs="Times New Roman"/>
-          <w:sz w:val="24"/>
-          <w:szCs w:val="24"/>
-        </w:rPr>
-        <w:t>0-T30</w:t>
-      </w:r>
-      <w:r>
-        <w:rPr>
-          <w:rFonts w:ascii="Times New Roman" w:hAnsi="Times New Roman" w:cs="Times New Roman"/>
-          <w:sz w:val="24"/>
-          <w:szCs w:val="24"/>
-        </w:rPr>
-        <w:t>2</w:t>
       </w:r>
     </w:p>
     <w:p>
@@ -1700,25 +1657,7 @@
                 <w:sz w:val="24"/>
                 <w:szCs w:val="24"/>
               </w:rPr>
-              <w:t xml:space="preserve">% </w:t>
-            </w:r>
-            <w:proofErr w:type="gramStart"/>
-            <w:r>
-              <w:rPr>
-                <w:rFonts w:ascii="Times New Roman" w:hAnsi="Times New Roman" w:cs="Times New Roman"/>
-                <w:sz w:val="24"/>
-                <w:szCs w:val="24"/>
-              </w:rPr>
-              <w:t>fat</w:t>
-            </w:r>
-            <w:proofErr w:type="gramEnd"/>
-            <w:r>
-              <w:rPr>
-                <w:rFonts w:ascii="Times New Roman" w:hAnsi="Times New Roman" w:cs="Times New Roman"/>
-                <w:sz w:val="24"/>
-                <w:szCs w:val="24"/>
-              </w:rPr>
-              <w:t xml:space="preserve"> RDI</w:t>
+              <w:t>% fat RDI</w:t>
             </w:r>
             <w:r>
               <w:rPr>
@@ -2308,15 +2247,7 @@
           <w:sz w:val="24"/>
           <w:szCs w:val="24"/>
         </w:rPr>
-        <w:t>using the tools described in Milestone 5</w:t>
-      </w:r>
-      <w:r>
-        <w:rPr>
-          <w:rFonts w:ascii="Times New Roman" w:hAnsi="Times New Roman" w:cs="Times New Roman"/>
-          <w:sz w:val="24"/>
-          <w:szCs w:val="24"/>
-        </w:rPr>
-        <w:t xml:space="preserve"> and then </w:t>
+        <w:t xml:space="preserve">using the tools described in Milestone 5 and then </w:t>
       </w:r>
       <w:r>
         <w:rPr>
@@ -2674,7 +2605,7 @@
       <w:rPr>
         <w:rFonts w:ascii="Times New Roman" w:hAnsi="Times New Roman" w:cs="Times New Roman"/>
       </w:rPr>
-      <w:t>Final Project: Milestone 1</w:t>
+      <w:t>Project 3</w:t>
     </w:r>
   </w:p>
 </w:hdr>
@@ -2694,7 +2625,14 @@
         <w:rFonts w:ascii="Times New Roman" w:hAnsi="Times New Roman" w:cs="Times New Roman"/>
         <w:b/>
       </w:rPr>
-      <w:t>Term Project: Exploring Nutritional Data</w:t>
+      <w:t>Project 3:</w:t>
+    </w:r>
+    <w:r>
+      <w:rPr>
+        <w:rFonts w:ascii="Times New Roman" w:hAnsi="Times New Roman" w:cs="Times New Roman"/>
+        <w:b/>
+      </w:rPr>
+      <w:t xml:space="preserve"> Exploring Nutritional Data</w:t>
     </w:r>
   </w:p>
   <w:p>

</xml_diff>